<commit_message>
numbers from 1 to 10 added
</commit_message>
<xml_diff>
--- a/SignWriting Numbers.docx
+++ b/SignWriting Numbers.docx
@@ -1,6 +1,6 @@
 
 <file path=word/document.xml><?xml version="1.0" encoding="utf-8"?>
-<w:document xmlns:wpc="http://schemas.microsoft.com/office/word/2010/wordprocessingCanvas" xmlns:cx="http://schemas.microsoft.com/office/drawing/2014/chartex" xmlns:mc="http://schemas.openxmlformats.org/markup-compatibility/2006" xmlns:o="urn:schemas-microsoft-com:office:office" xmlns:r="http://schemas.openxmlformats.org/officeDocument/2006/relationships" xmlns:m="http://schemas.openxmlformats.org/officeDocument/2006/math" xmlns:v="urn:schemas-microsoft-com:vml" xmlns:wp14="http://schemas.microsoft.com/office/word/2010/wordprocessingDrawing" xmlns:wp="http://schemas.openxmlformats.org/drawingml/2006/wordprocessingDrawing" xmlns:w10="urn:schemas-microsoft-com:office:word" xmlns:w="http://schemas.openxmlformats.org/wordprocessingml/2006/main" xmlns:w14="http://schemas.microsoft.com/office/word/2010/wordml" xmlns:w15="http://schemas.microsoft.com/office/word/2012/wordml" xmlns:w16se="http://schemas.microsoft.com/office/word/2015/wordml/symex" xmlns:wpg="http://schemas.microsoft.com/office/word/2010/wordprocessingGroup" xmlns:wpi="http://schemas.microsoft.com/office/word/2010/wordprocessingInk" xmlns:wne="http://schemas.microsoft.com/office/word/2006/wordml" xmlns:wps="http://schemas.microsoft.com/office/word/2010/wordprocessingShape" mc:Ignorable="w14 w15 w16se wp14">
+<w:document xmlns:wpc="http://schemas.microsoft.com/office/word/2010/wordprocessingCanvas" xmlns:mc="http://schemas.openxmlformats.org/markup-compatibility/2006" xmlns:o="urn:schemas-microsoft-com:office:office" xmlns:r="http://schemas.openxmlformats.org/officeDocument/2006/relationships" xmlns:m="http://schemas.openxmlformats.org/officeDocument/2006/math" xmlns:v="urn:schemas-microsoft-com:vml" xmlns:wp14="http://schemas.microsoft.com/office/word/2010/wordprocessingDrawing" xmlns:wp="http://schemas.openxmlformats.org/drawingml/2006/wordprocessingDrawing" xmlns:w10="urn:schemas-microsoft-com:office:word" xmlns:w="http://schemas.openxmlformats.org/wordprocessingml/2006/main" xmlns:w14="http://schemas.microsoft.com/office/word/2010/wordml" xmlns:w15="http://schemas.microsoft.com/office/word/2012/wordml" xmlns:wpg="http://schemas.microsoft.com/office/word/2010/wordprocessingGroup" xmlns:wpi="http://schemas.microsoft.com/office/word/2010/wordprocessingInk" xmlns:wne="http://schemas.microsoft.com/office/word/2006/wordml" xmlns:wps="http://schemas.microsoft.com/office/word/2010/wordprocessingShape" mc:Ignorable="w14 w15 wp14">
   <w:body>
     <w:p>
       <w:pPr>
@@ -38,6 +38,8 @@
         <w:rPr>
           <w:rStyle w:val="Emphasis"/>
           <w:rFonts w:ascii="Arial" w:hAnsi="Arial" w:cs="Arial"/>
+          <w:i w:val="0"/>
+          <w:iCs w:val="0"/>
           <w:color w:val="202124"/>
           <w:shd w:val="clear" w:color="auto" w:fill="FFFFFF"/>
         </w:rPr>
@@ -49,8 +51,17 @@
           <w:sz w:val="28"/>
           <w:szCs w:val="28"/>
         </w:rPr>
-        <w:t>1</w:t>
-      </w:r>
+        <w:t xml:space="preserve">1 </w:t>
+      </w:r>
+    </w:p>
+    <w:p>
+      <w:pPr>
+        <w:rPr>
+          <w:rFonts w:ascii="Cambria" w:hAnsi="Cambria" w:cs="SuttonSignWritingOneD"/>
+          <w:sz w:val="28"/>
+          <w:szCs w:val="28"/>
+        </w:rPr>
+      </w:pPr>
       <w:r>
         <w:rPr>
           <w:rFonts w:ascii="Cambria" w:hAnsi="Cambria" w:cs="Cambria"/>
@@ -59,16 +70,6 @@
         </w:rPr>
         <w:t xml:space="preserve"> </w:t>
       </w:r>
-    </w:p>
-    <w:p>
-      <w:r>
-        <w:rPr>
-          <w:rFonts w:ascii="Cambria" w:hAnsi="Cambria" w:cs="Cambria"/>
-          <w:sz w:val="28"/>
-          <w:szCs w:val="28"/>
-        </w:rPr>
-        <w:t xml:space="preserve"> </w:t>
-      </w:r>
       <w:r>
         <w:rPr>
           <w:rFonts w:ascii="SuttonSignWritingOneD" w:hAnsi="SuttonSignWritingOneD" w:cs="Cambria"/>
@@ -97,6 +98,8 @@
         <w:rPr>
           <w:rStyle w:val="Emphasis"/>
           <w:rFonts w:ascii="Arial" w:hAnsi="Arial" w:cs="Arial"/>
+          <w:i w:val="0"/>
+          <w:iCs w:val="0"/>
           <w:color w:val="202124"/>
           <w:shd w:val="clear" w:color="auto" w:fill="FFFFFF"/>
         </w:rPr>
@@ -110,9 +113,1139 @@
         </w:rPr>
         <w:t>one</w:t>
       </w:r>
+    </w:p>
+    <w:p>
+      <w:pPr>
+        <w:rPr>
+          <w:rStyle w:val="Emphasis"/>
+          <w:rFonts w:ascii="Arial" w:hAnsi="Arial" w:cs="Arial"/>
+          <w:i w:val="0"/>
+          <w:iCs w:val="0"/>
+          <w:color w:val="202124"/>
+          <w:shd w:val="clear" w:color="auto" w:fill="FFFFFF"/>
+        </w:rPr>
+      </w:pPr>
+      <w:r>
+        <w:rPr>
+          <w:rFonts w:ascii="SuttonSignWritingOneD" w:hAnsi="SuttonSignWritingOneD" w:cs="Calibri"/>
+        </w:rPr>
+        <w:t>𝠀</w:t>
+      </w:r>
+      <w:r>
+        <w:rPr>
+          <w:rFonts w:ascii="SuttonSignWritingOneD" w:hAnsi="SuttonSignWritingOneD" w:cs="SuttonSignWritingOneD"/>
+        </w:rPr>
+        <w:t>񀕁𝠃𝤎𝤕񀕁𝣿𝣷</w:t>
+      </w:r>
+      <w:r>
+        <w:rPr>
+          <w:rFonts w:ascii="Calibri" w:hAnsi="Calibri" w:cs="Calibri"/>
+        </w:rPr>
+        <w:tab/>
+      </w:r>
+      <w:r>
+        <w:rPr>
+          <w:rStyle w:val="Emphasis"/>
+          <w:rFonts w:ascii="Arial" w:hAnsi="Arial" w:cs="Arial"/>
+          <w:i w:val="0"/>
+          <w:iCs w:val="0"/>
+          <w:color w:val="202124"/>
+          <w:shd w:val="clear" w:color="auto" w:fill="FFFFFF"/>
+        </w:rPr>
+        <w:t>¿</w:t>
+      </w:r>
+      <w:r>
+        <w:rPr>
+          <w:rStyle w:val="Emphasis"/>
+          <w:rFonts w:ascii="Arial" w:hAnsi="Arial" w:cs="Arial"/>
+          <w:i w:val="0"/>
+          <w:iCs w:val="0"/>
+          <w:color w:val="202124"/>
+          <w:shd w:val="clear" w:color="auto" w:fill="FFFFFF"/>
+        </w:rPr>
+        <w:t>two</w:t>
+      </w:r>
+    </w:p>
+    <w:p>
+      <w:pPr>
+        <w:rPr>
+          <w:rStyle w:val="Emphasis"/>
+          <w:rFonts w:ascii="Arial" w:hAnsi="Arial" w:cs="Arial"/>
+          <w:i w:val="0"/>
+          <w:iCs w:val="0"/>
+          <w:color w:val="202124"/>
+          <w:shd w:val="clear" w:color="auto" w:fill="FFFFFF"/>
+        </w:rPr>
+      </w:pPr>
+      <w:r>
+        <w:rPr>
+          <w:rFonts w:ascii="SuttonSignWritingOneD" w:hAnsi="SuttonSignWritingOneD" w:cs="Calibri"/>
+        </w:rPr>
+        <w:t>𝠀</w:t>
+      </w:r>
+      <w:r>
+        <w:rPr>
+          <w:rFonts w:ascii="SuttonSignWritingOneD" w:hAnsi="SuttonSignWritingOneD" w:cs="SuttonSignWritingOneD"/>
+        </w:rPr>
+        <w:t>񀕁𝠃𝤎𝤕񀕁𝣿𝣷</w:t>
+      </w:r>
+      <w:r>
+        <w:rPr>
+          <w:rFonts w:ascii="Calibri" w:hAnsi="Calibri" w:cs="Calibri"/>
+        </w:rPr>
+        <w:tab/>
+      </w:r>
+      <w:r>
+        <w:rPr>
+          <w:rStyle w:val="Emphasis"/>
+          <w:rFonts w:ascii="Arial" w:hAnsi="Arial" w:cs="Arial"/>
+          <w:i w:val="0"/>
+          <w:iCs w:val="0"/>
+          <w:color w:val="202124"/>
+          <w:shd w:val="clear" w:color="auto" w:fill="FFFFFF"/>
+        </w:rPr>
+        <w:t>¿</w:t>
+      </w:r>
+      <w:r>
+        <w:rPr>
+          <w:rStyle w:val="Emphasis"/>
+          <w:rFonts w:ascii="Arial" w:hAnsi="Arial" w:cs="Arial"/>
+          <w:i w:val="0"/>
+          <w:iCs w:val="0"/>
+          <w:color w:val="202124"/>
+          <w:shd w:val="clear" w:color="auto" w:fill="FFFFFF"/>
+        </w:rPr>
+        <w:t>2</w:t>
+      </w:r>
+    </w:p>
+    <w:p>
+      <w:pPr>
+        <w:rPr>
+          <w:rStyle w:val="Emphasis"/>
+          <w:rFonts w:ascii="Arial" w:hAnsi="Arial" w:cs="Arial"/>
+          <w:i w:val="0"/>
+          <w:iCs w:val="0"/>
+          <w:color w:val="202124"/>
+          <w:shd w:val="clear" w:color="auto" w:fill="FFFFFF"/>
+        </w:rPr>
+      </w:pPr>
+      <w:r>
+        <w:rPr>
+          <w:rStyle w:val="Emphasis"/>
+          <w:rFonts w:ascii="SuttonSignWritingOneD" w:hAnsi="SuttonSignWritingOneD" w:cs="Arial"/>
+          <w:i w:val="0"/>
+          <w:iCs w:val="0"/>
+          <w:color w:val="202124"/>
+          <w:shd w:val="clear" w:color="auto" w:fill="FFFFFF"/>
+        </w:rPr>
+        <w:t>𝠀</w:t>
+      </w:r>
+      <w:r>
+        <w:rPr>
+          <w:rStyle w:val="Emphasis"/>
+          <w:rFonts w:ascii="SuttonSignWritingOneD" w:hAnsi="SuttonSignWritingOneD" w:cs="SuttonSignWritingOneD"/>
+          <w:i w:val="0"/>
+          <w:iCs w:val="0"/>
+          <w:color w:val="202124"/>
+          <w:shd w:val="clear" w:color="auto" w:fill="FFFFFF"/>
+        </w:rPr>
+        <w:t>񀭁𝠃𝤒𝤕񀭁𝣻𝣷</w:t>
+      </w:r>
+      <w:r>
+        <w:rPr>
+          <w:rStyle w:val="Emphasis"/>
+          <w:rFonts w:ascii="Arial" w:hAnsi="Arial" w:cs="Arial"/>
+          <w:i w:val="0"/>
+          <w:iCs w:val="0"/>
+          <w:color w:val="202124"/>
+          <w:shd w:val="clear" w:color="auto" w:fill="FFFFFF"/>
+        </w:rPr>
+        <w:tab/>
+      </w:r>
+      <w:r>
+        <w:rPr>
+          <w:rStyle w:val="Emphasis"/>
+          <w:rFonts w:ascii="Arial" w:hAnsi="Arial" w:cs="Arial"/>
+          <w:i w:val="0"/>
+          <w:iCs w:val="0"/>
+          <w:color w:val="202124"/>
+          <w:shd w:val="clear" w:color="auto" w:fill="FFFFFF"/>
+        </w:rPr>
+        <w:t>¿</w:t>
+      </w:r>
+      <w:r>
+        <w:rPr>
+          <w:rStyle w:val="Emphasis"/>
+          <w:rFonts w:ascii="Arial" w:hAnsi="Arial" w:cs="Arial"/>
+          <w:i w:val="0"/>
+          <w:iCs w:val="0"/>
+          <w:color w:val="202124"/>
+          <w:shd w:val="clear" w:color="auto" w:fill="FFFFFF"/>
+        </w:rPr>
+        <w:t>Three</w:t>
+      </w:r>
+    </w:p>
+    <w:p>
+      <w:pPr>
+        <w:rPr>
+          <w:rStyle w:val="Emphasis"/>
+          <w:rFonts w:ascii="Arial" w:hAnsi="Arial" w:cs="Arial"/>
+          <w:i w:val="0"/>
+          <w:iCs w:val="0"/>
+          <w:color w:val="202124"/>
+          <w:shd w:val="clear" w:color="auto" w:fill="FFFFFF"/>
+        </w:rPr>
+      </w:pPr>
+      <w:r>
+        <w:rPr>
+          <w:rStyle w:val="Emphasis"/>
+          <w:rFonts w:ascii="SuttonSignWritingOneD" w:hAnsi="SuttonSignWritingOneD" w:cs="Arial"/>
+          <w:i w:val="0"/>
+          <w:iCs w:val="0"/>
+          <w:color w:val="202124"/>
+          <w:shd w:val="clear" w:color="auto" w:fill="FFFFFF"/>
+        </w:rPr>
+        <w:t>𝠀</w:t>
+      </w:r>
+      <w:r>
+        <w:rPr>
+          <w:rStyle w:val="Emphasis"/>
+          <w:rFonts w:ascii="SuttonSignWritingOneD" w:hAnsi="SuttonSignWritingOneD" w:cs="SuttonSignWritingOneD"/>
+          <w:i w:val="0"/>
+          <w:iCs w:val="0"/>
+          <w:color w:val="202124"/>
+          <w:shd w:val="clear" w:color="auto" w:fill="FFFFFF"/>
+        </w:rPr>
+        <w:t>񀭁𝠃𝤒𝤕񀭁𝣻𝣷</w:t>
+      </w:r>
+      <w:r>
+        <w:rPr>
+          <w:rStyle w:val="Emphasis"/>
+          <w:rFonts w:ascii="Arial" w:hAnsi="Arial" w:cs="Arial"/>
+          <w:i w:val="0"/>
+          <w:iCs w:val="0"/>
+          <w:color w:val="202124"/>
+          <w:shd w:val="clear" w:color="auto" w:fill="FFFFFF"/>
+        </w:rPr>
+        <w:tab/>
+        <w:t>¿</w:t>
+      </w:r>
+      <w:r>
+        <w:rPr>
+          <w:rStyle w:val="Emphasis"/>
+          <w:rFonts w:ascii="Arial" w:hAnsi="Arial" w:cs="Arial"/>
+          <w:i w:val="0"/>
+          <w:iCs w:val="0"/>
+          <w:color w:val="202124"/>
+          <w:shd w:val="clear" w:color="auto" w:fill="FFFFFF"/>
+        </w:rPr>
+        <w:t>3</w:t>
+      </w:r>
+    </w:p>
+    <w:p>
+      <w:pPr>
+        <w:rPr>
+          <w:rStyle w:val="Emphasis"/>
+          <w:rFonts w:ascii="Arial" w:hAnsi="Arial" w:cs="Arial"/>
+          <w:i w:val="0"/>
+          <w:iCs w:val="0"/>
+          <w:color w:val="202124"/>
+          <w:shd w:val="clear" w:color="auto" w:fill="FFFFFF"/>
+        </w:rPr>
+      </w:pPr>
+      <w:r>
+        <w:rPr>
+          <w:rStyle w:val="Emphasis"/>
+          <w:rFonts w:ascii="SuttonSignWritingOneD" w:hAnsi="SuttonSignWritingOneD" w:cs="Arial"/>
+          <w:i w:val="0"/>
+          <w:iCs w:val="0"/>
+          <w:color w:val="202124"/>
+          <w:shd w:val="clear" w:color="auto" w:fill="FFFFFF"/>
+        </w:rPr>
+        <w:t>𝠀</w:t>
+      </w:r>
+      <w:r>
+        <w:rPr>
+          <w:rStyle w:val="Emphasis"/>
+          <w:rFonts w:ascii="SuttonSignWritingOneD" w:hAnsi="SuttonSignWritingOneD" w:cs="SuttonSignWritingOneD"/>
+          <w:i w:val="0"/>
+          <w:iCs w:val="0"/>
+          <w:color w:val="202124"/>
+          <w:shd w:val="clear" w:color="auto" w:fill="FFFFFF"/>
+        </w:rPr>
+        <w:t>񁦁𝠃𝤑𝤖񁦁𝣻𝣷</w:t>
+      </w:r>
+      <w:r>
+        <w:rPr>
+          <w:rStyle w:val="Emphasis"/>
+          <w:rFonts w:ascii="Arial" w:hAnsi="Arial" w:cs="Arial"/>
+          <w:i w:val="0"/>
+          <w:iCs w:val="0"/>
+          <w:color w:val="202124"/>
+          <w:shd w:val="clear" w:color="auto" w:fill="FFFFFF"/>
+        </w:rPr>
+        <w:tab/>
+      </w:r>
+      <w:r>
+        <w:rPr>
+          <w:rStyle w:val="Emphasis"/>
+          <w:rFonts w:ascii="Arial" w:hAnsi="Arial" w:cs="Arial"/>
+          <w:i w:val="0"/>
+          <w:iCs w:val="0"/>
+          <w:color w:val="202124"/>
+          <w:shd w:val="clear" w:color="auto" w:fill="FFFFFF"/>
+        </w:rPr>
+        <w:t>¿</w:t>
+      </w:r>
+      <w:r>
+        <w:rPr>
+          <w:rStyle w:val="Emphasis"/>
+          <w:rFonts w:ascii="Arial" w:hAnsi="Arial" w:cs="Arial"/>
+          <w:i w:val="0"/>
+          <w:iCs w:val="0"/>
+          <w:color w:val="202124"/>
+          <w:shd w:val="clear" w:color="auto" w:fill="FFFFFF"/>
+        </w:rPr>
+        <w:t>Four</w:t>
+      </w:r>
+    </w:p>
+    <w:p>
+      <w:pPr>
+        <w:rPr>
+          <w:rStyle w:val="Emphasis"/>
+          <w:rFonts w:ascii="Arial" w:hAnsi="Arial" w:cs="Arial"/>
+          <w:i w:val="0"/>
+          <w:iCs w:val="0"/>
+          <w:color w:val="202124"/>
+          <w:shd w:val="clear" w:color="auto" w:fill="FFFFFF"/>
+        </w:rPr>
+      </w:pPr>
+      <w:r>
+        <w:rPr>
+          <w:rStyle w:val="Emphasis"/>
+          <w:rFonts w:ascii="SuttonSignWritingOneD" w:hAnsi="SuttonSignWritingOneD" w:cs="Arial"/>
+          <w:i w:val="0"/>
+          <w:iCs w:val="0"/>
+          <w:color w:val="202124"/>
+          <w:shd w:val="clear" w:color="auto" w:fill="FFFFFF"/>
+        </w:rPr>
+        <w:t>𝠀</w:t>
+      </w:r>
+      <w:r>
+        <w:rPr>
+          <w:rStyle w:val="Emphasis"/>
+          <w:rFonts w:ascii="SuttonSignWritingOneD" w:hAnsi="SuttonSignWritingOneD" w:cs="SuttonSignWritingOneD"/>
+          <w:i w:val="0"/>
+          <w:iCs w:val="0"/>
+          <w:color w:val="202124"/>
+          <w:shd w:val="clear" w:color="auto" w:fill="FFFFFF"/>
+        </w:rPr>
+        <w:t>񁦁𝠃𝤑𝤖񁦁𝣻𝣷</w:t>
+      </w:r>
+      <w:r>
+        <w:rPr>
+          <w:rStyle w:val="Emphasis"/>
+          <w:rFonts w:ascii="Arial" w:hAnsi="Arial" w:cs="Arial"/>
+          <w:i w:val="0"/>
+          <w:iCs w:val="0"/>
+          <w:color w:val="202124"/>
+          <w:shd w:val="clear" w:color="auto" w:fill="FFFFFF"/>
+        </w:rPr>
+        <w:tab/>
+        <w:t>¿</w:t>
+      </w:r>
+      <w:r>
+        <w:rPr>
+          <w:rStyle w:val="Emphasis"/>
+          <w:rFonts w:ascii="Arial" w:hAnsi="Arial" w:cs="Arial"/>
+          <w:i w:val="0"/>
+          <w:iCs w:val="0"/>
+          <w:color w:val="202124"/>
+          <w:shd w:val="clear" w:color="auto" w:fill="FFFFFF"/>
+        </w:rPr>
+        <w:t>4</w:t>
+      </w:r>
+    </w:p>
+    <w:p>
+      <w:pPr>
+        <w:rPr>
+          <w:rStyle w:val="Emphasis"/>
+          <w:rFonts w:ascii="Arial" w:hAnsi="Arial" w:cs="Arial"/>
+          <w:i w:val="0"/>
+          <w:iCs w:val="0"/>
+          <w:color w:val="202124"/>
+          <w:shd w:val="clear" w:color="auto" w:fill="FFFFFF"/>
+        </w:rPr>
+      </w:pPr>
+      <w:r>
+        <w:rPr>
+          <w:rStyle w:val="Emphasis"/>
+          <w:rFonts w:ascii="SuttonSignWritingOneD" w:hAnsi="SuttonSignWritingOneD" w:cs="Arial"/>
+          <w:i w:val="0"/>
+          <w:iCs w:val="0"/>
+          <w:color w:val="202124"/>
+          <w:shd w:val="clear" w:color="auto" w:fill="FFFFFF"/>
+        </w:rPr>
+        <w:t>𝠀</w:t>
+      </w:r>
+      <w:r>
+        <w:rPr>
+          <w:rStyle w:val="Emphasis"/>
+          <w:rFonts w:ascii="SuttonSignWritingOneD" w:hAnsi="SuttonSignWritingOneD" w:cs="SuttonSignWritingOneD"/>
+          <w:i w:val="0"/>
+          <w:iCs w:val="0"/>
+          <w:color w:val="202124"/>
+          <w:shd w:val="clear" w:color="auto" w:fill="FFFFFF"/>
+        </w:rPr>
+        <w:t>񁲁𝠃𝤒𝤖񁲁𝣻𝣷</w:t>
+      </w:r>
+      <w:r>
+        <w:rPr>
+          <w:rStyle w:val="Emphasis"/>
+          <w:rFonts w:ascii="Arial" w:hAnsi="Arial" w:cs="Arial"/>
+          <w:i w:val="0"/>
+          <w:iCs w:val="0"/>
+          <w:color w:val="202124"/>
+          <w:shd w:val="clear" w:color="auto" w:fill="FFFFFF"/>
+        </w:rPr>
+        <w:tab/>
+      </w:r>
+      <w:r>
+        <w:rPr>
+          <w:rStyle w:val="Emphasis"/>
+          <w:rFonts w:ascii="Arial" w:hAnsi="Arial" w:cs="Arial"/>
+          <w:i w:val="0"/>
+          <w:iCs w:val="0"/>
+          <w:color w:val="202124"/>
+          <w:shd w:val="clear" w:color="auto" w:fill="FFFFFF"/>
+        </w:rPr>
+        <w:t>¿</w:t>
+      </w:r>
+      <w:r>
+        <w:rPr>
+          <w:rStyle w:val="Emphasis"/>
+          <w:rFonts w:ascii="Arial" w:hAnsi="Arial" w:cs="Arial"/>
+          <w:i w:val="0"/>
+          <w:iCs w:val="0"/>
+          <w:color w:val="202124"/>
+          <w:shd w:val="clear" w:color="auto" w:fill="FFFFFF"/>
+        </w:rPr>
+        <w:t>Five</w:t>
+      </w:r>
+    </w:p>
+    <w:p>
+      <w:pPr>
+        <w:rPr>
+          <w:rStyle w:val="Emphasis"/>
+          <w:rFonts w:ascii="Arial" w:hAnsi="Arial" w:cs="Arial"/>
+          <w:i w:val="0"/>
+          <w:iCs w:val="0"/>
+          <w:color w:val="202124"/>
+          <w:shd w:val="clear" w:color="auto" w:fill="FFFFFF"/>
+        </w:rPr>
+      </w:pPr>
+      <w:r>
+        <w:rPr>
+          <w:rStyle w:val="Emphasis"/>
+          <w:rFonts w:ascii="SuttonSignWritingOneD" w:hAnsi="SuttonSignWritingOneD" w:cs="Arial"/>
+          <w:i w:val="0"/>
+          <w:iCs w:val="0"/>
+          <w:color w:val="202124"/>
+          <w:shd w:val="clear" w:color="auto" w:fill="FFFFFF"/>
+        </w:rPr>
+        <w:t>𝠀</w:t>
+      </w:r>
+      <w:r>
+        <w:rPr>
+          <w:rStyle w:val="Emphasis"/>
+          <w:rFonts w:ascii="SuttonSignWritingOneD" w:hAnsi="SuttonSignWritingOneD" w:cs="SuttonSignWritingOneD"/>
+          <w:i w:val="0"/>
+          <w:iCs w:val="0"/>
+          <w:color w:val="202124"/>
+          <w:shd w:val="clear" w:color="auto" w:fill="FFFFFF"/>
+        </w:rPr>
+        <w:t>񁲁𝠃𝤒𝤖񁲁𝣻𝣷</w:t>
+      </w:r>
+      <w:r>
+        <w:rPr>
+          <w:rStyle w:val="Emphasis"/>
+          <w:rFonts w:ascii="Arial" w:hAnsi="Arial" w:cs="Arial"/>
+          <w:i w:val="0"/>
+          <w:iCs w:val="0"/>
+          <w:color w:val="202124"/>
+          <w:shd w:val="clear" w:color="auto" w:fill="FFFFFF"/>
+        </w:rPr>
+        <w:tab/>
+        <w:t>¿</w:t>
+      </w:r>
+      <w:r>
+        <w:rPr>
+          <w:rStyle w:val="Emphasis"/>
+          <w:rFonts w:ascii="Arial" w:hAnsi="Arial" w:cs="Arial"/>
+          <w:i w:val="0"/>
+          <w:iCs w:val="0"/>
+          <w:color w:val="202124"/>
+          <w:shd w:val="clear" w:color="auto" w:fill="FFFFFF"/>
+        </w:rPr>
+        <w:t>5</w:t>
+      </w:r>
+    </w:p>
+    <w:p>
+      <w:pPr>
+        <w:rPr>
+          <w:rStyle w:val="Emphasis"/>
+          <w:rFonts w:ascii="Arial" w:hAnsi="Arial" w:cs="Arial"/>
+          <w:i w:val="0"/>
+          <w:iCs w:val="0"/>
+          <w:color w:val="202124"/>
+          <w:shd w:val="clear" w:color="auto" w:fill="FFFFFF"/>
+        </w:rPr>
+      </w:pPr>
+      <w:r>
+        <w:rPr>
+          <w:rStyle w:val="Emphasis"/>
+          <w:rFonts w:ascii="SuttonSignWritingOneD" w:hAnsi="SuttonSignWritingOneD" w:cs="Arial"/>
+          <w:i w:val="0"/>
+          <w:iCs w:val="0"/>
+          <w:color w:val="202124"/>
+          <w:shd w:val="clear" w:color="auto" w:fill="FFFFFF"/>
+        </w:rPr>
+        <w:t>𝠀</w:t>
+      </w:r>
+      <w:r>
+        <w:rPr>
+          <w:rStyle w:val="Emphasis"/>
+          <w:rFonts w:ascii="SuttonSignWritingOneD" w:hAnsi="SuttonSignWritingOneD" w:cs="SuttonSignWritingOneD"/>
+          <w:i w:val="0"/>
+          <w:iCs w:val="0"/>
+          <w:color w:val="202124"/>
+          <w:shd w:val="clear" w:color="auto" w:fill="FFFFFF"/>
+        </w:rPr>
+        <w:t>񃋁𝠃𝤏𝤕񃋁𝣽𝣸</w:t>
+      </w:r>
+      <w:r>
+        <w:rPr>
+          <w:rStyle w:val="Emphasis"/>
+          <w:rFonts w:ascii="Arial" w:hAnsi="Arial" w:cs="Arial"/>
+          <w:i w:val="0"/>
+          <w:iCs w:val="0"/>
+          <w:color w:val="202124"/>
+          <w:shd w:val="clear" w:color="auto" w:fill="FFFFFF"/>
+        </w:rPr>
+        <w:tab/>
+      </w:r>
+      <w:r>
+        <w:rPr>
+          <w:rStyle w:val="Emphasis"/>
+          <w:rFonts w:ascii="Arial" w:hAnsi="Arial" w:cs="Arial"/>
+          <w:i w:val="0"/>
+          <w:iCs w:val="0"/>
+          <w:color w:val="202124"/>
+          <w:shd w:val="clear" w:color="auto" w:fill="FFFFFF"/>
+        </w:rPr>
+        <w:t>¿</w:t>
+      </w:r>
+      <w:r>
+        <w:rPr>
+          <w:rStyle w:val="Emphasis"/>
+          <w:rFonts w:ascii="Arial" w:hAnsi="Arial" w:cs="Arial"/>
+          <w:i w:val="0"/>
+          <w:iCs w:val="0"/>
+          <w:color w:val="202124"/>
+          <w:shd w:val="clear" w:color="auto" w:fill="FFFFFF"/>
+        </w:rPr>
+        <w:t>Six</w:t>
+      </w:r>
       <w:bookmarkStart w:id="0" w:name="_GoBack"/>
       <w:bookmarkEnd w:id="0"/>
     </w:p>
+    <w:p>
+      <w:pPr>
+        <w:rPr>
+          <w:rStyle w:val="Emphasis"/>
+          <w:rFonts w:ascii="Arial" w:hAnsi="Arial" w:cs="Arial"/>
+          <w:i w:val="0"/>
+          <w:iCs w:val="0"/>
+          <w:color w:val="202124"/>
+          <w:shd w:val="clear" w:color="auto" w:fill="FFFFFF"/>
+        </w:rPr>
+      </w:pPr>
+      <w:r>
+        <w:rPr>
+          <w:rStyle w:val="Emphasis"/>
+          <w:rFonts w:ascii="SuttonSignWritingOneD" w:hAnsi="SuttonSignWritingOneD" w:cs="Arial"/>
+          <w:i w:val="0"/>
+          <w:iCs w:val="0"/>
+          <w:color w:val="202124"/>
+          <w:shd w:val="clear" w:color="auto" w:fill="FFFFFF"/>
+        </w:rPr>
+        <w:t>𝠀</w:t>
+      </w:r>
+      <w:r>
+        <w:rPr>
+          <w:rStyle w:val="Emphasis"/>
+          <w:rFonts w:ascii="SuttonSignWritingOneD" w:hAnsi="SuttonSignWritingOneD" w:cs="SuttonSignWritingOneD"/>
+          <w:i w:val="0"/>
+          <w:iCs w:val="0"/>
+          <w:color w:val="202124"/>
+          <w:shd w:val="clear" w:color="auto" w:fill="FFFFFF"/>
+        </w:rPr>
+        <w:t>񃋁𝠃𝤏𝤕񃋁𝣽𝣸</w:t>
+      </w:r>
+      <w:r>
+        <w:rPr>
+          <w:rStyle w:val="Emphasis"/>
+          <w:rFonts w:ascii="Arial" w:hAnsi="Arial" w:cs="Arial"/>
+          <w:i w:val="0"/>
+          <w:iCs w:val="0"/>
+          <w:color w:val="202124"/>
+          <w:shd w:val="clear" w:color="auto" w:fill="FFFFFF"/>
+        </w:rPr>
+        <w:tab/>
+        <w:t>¿</w:t>
+      </w:r>
+      <w:r>
+        <w:rPr>
+          <w:rStyle w:val="Emphasis"/>
+          <w:rFonts w:ascii="Arial" w:hAnsi="Arial" w:cs="Arial"/>
+          <w:i w:val="0"/>
+          <w:iCs w:val="0"/>
+          <w:color w:val="202124"/>
+          <w:shd w:val="clear" w:color="auto" w:fill="FFFFFF"/>
+        </w:rPr>
+        <w:t>6</w:t>
+      </w:r>
+    </w:p>
+    <w:p>
+      <w:pPr>
+        <w:rPr>
+          <w:rStyle w:val="Emphasis"/>
+          <w:rFonts w:ascii="Arial" w:hAnsi="Arial" w:cs="Arial"/>
+          <w:i w:val="0"/>
+          <w:iCs w:val="0"/>
+          <w:color w:val="202124"/>
+          <w:shd w:val="clear" w:color="auto" w:fill="FFFFFF"/>
+        </w:rPr>
+      </w:pPr>
+      <w:r>
+        <w:rPr>
+          <w:rStyle w:val="Emphasis"/>
+          <w:rFonts w:ascii="SuttonSignWritingOneD" w:hAnsi="SuttonSignWritingOneD" w:cs="Arial"/>
+          <w:i w:val="0"/>
+          <w:iCs w:val="0"/>
+          <w:color w:val="202124"/>
+          <w:shd w:val="clear" w:color="auto" w:fill="FFFFFF"/>
+        </w:rPr>
+        <w:t>𝠀</w:t>
+      </w:r>
+      <w:r>
+        <w:rPr>
+          <w:rStyle w:val="Emphasis"/>
+          <w:rFonts w:ascii="SuttonSignWritingOneD" w:hAnsi="SuttonSignWritingOneD" w:cs="SuttonSignWritingOneD"/>
+          <w:i w:val="0"/>
+          <w:iCs w:val="0"/>
+          <w:color w:val="202124"/>
+          <w:shd w:val="clear" w:color="auto" w:fill="FFFFFF"/>
+        </w:rPr>
+        <w:t>񃸁𝠃𝤑𝤔񃸁𝣼𝣸</w:t>
+      </w:r>
+      <w:r>
+        <w:rPr>
+          <w:rStyle w:val="Emphasis"/>
+          <w:rFonts w:ascii="SuttonSignWritingOneD" w:hAnsi="SuttonSignWritingOneD" w:cs="Arial"/>
+          <w:i w:val="0"/>
+          <w:iCs w:val="0"/>
+          <w:color w:val="202124"/>
+          <w:shd w:val="clear" w:color="auto" w:fill="FFFFFF"/>
+        </w:rPr>
+        <w:tab/>
+      </w:r>
+      <w:r>
+        <w:rPr>
+          <w:rStyle w:val="Emphasis"/>
+          <w:rFonts w:ascii="Arial" w:hAnsi="Arial" w:cs="Arial"/>
+          <w:i w:val="0"/>
+          <w:iCs w:val="0"/>
+          <w:color w:val="202124"/>
+          <w:shd w:val="clear" w:color="auto" w:fill="FFFFFF"/>
+        </w:rPr>
+        <w:t>¿</w:t>
+      </w:r>
+      <w:r>
+        <w:rPr>
+          <w:rStyle w:val="Emphasis"/>
+          <w:rFonts w:ascii="Arial" w:hAnsi="Arial" w:cs="Arial"/>
+          <w:i w:val="0"/>
+          <w:iCs w:val="0"/>
+          <w:color w:val="202124"/>
+          <w:shd w:val="clear" w:color="auto" w:fill="FFFFFF"/>
+        </w:rPr>
+        <w:t>Seven</w:t>
+      </w:r>
+    </w:p>
+    <w:p>
+      <w:pPr>
+        <w:rPr>
+          <w:rStyle w:val="Emphasis"/>
+          <w:rFonts w:ascii="Arial" w:hAnsi="Arial" w:cs="Arial"/>
+          <w:i w:val="0"/>
+          <w:iCs w:val="0"/>
+          <w:color w:val="202124"/>
+          <w:shd w:val="clear" w:color="auto" w:fill="FFFFFF"/>
+        </w:rPr>
+      </w:pPr>
+      <w:r>
+        <w:rPr>
+          <w:rStyle w:val="Emphasis"/>
+          <w:rFonts w:ascii="SuttonSignWritingOneD" w:hAnsi="SuttonSignWritingOneD" w:cs="Arial"/>
+          <w:i w:val="0"/>
+          <w:iCs w:val="0"/>
+          <w:color w:val="202124"/>
+          <w:shd w:val="clear" w:color="auto" w:fill="FFFFFF"/>
+        </w:rPr>
+        <w:t>𝠀</w:t>
+      </w:r>
+      <w:r>
+        <w:rPr>
+          <w:rStyle w:val="Emphasis"/>
+          <w:rFonts w:ascii="SuttonSignWritingOneD" w:hAnsi="SuttonSignWritingOneD" w:cs="SuttonSignWritingOneD"/>
+          <w:i w:val="0"/>
+          <w:iCs w:val="0"/>
+          <w:color w:val="202124"/>
+          <w:shd w:val="clear" w:color="auto" w:fill="FFFFFF"/>
+        </w:rPr>
+        <w:t>񃸁𝠃𝤑𝤔񃸁𝣼𝣸</w:t>
+      </w:r>
+      <w:r>
+        <w:rPr>
+          <w:rStyle w:val="Emphasis"/>
+          <w:rFonts w:ascii="SuttonSignWritingOneD" w:hAnsi="SuttonSignWritingOneD" w:cs="Arial"/>
+          <w:i w:val="0"/>
+          <w:iCs w:val="0"/>
+          <w:color w:val="202124"/>
+          <w:shd w:val="clear" w:color="auto" w:fill="FFFFFF"/>
+        </w:rPr>
+        <w:tab/>
+      </w:r>
+      <w:r>
+        <w:rPr>
+          <w:rStyle w:val="Emphasis"/>
+          <w:rFonts w:ascii="Arial" w:hAnsi="Arial" w:cs="Arial"/>
+          <w:i w:val="0"/>
+          <w:iCs w:val="0"/>
+          <w:color w:val="202124"/>
+          <w:shd w:val="clear" w:color="auto" w:fill="FFFFFF"/>
+        </w:rPr>
+        <w:t>¿</w:t>
+      </w:r>
+      <w:r>
+        <w:rPr>
+          <w:rStyle w:val="Emphasis"/>
+          <w:rFonts w:ascii="Arial" w:hAnsi="Arial" w:cs="Arial"/>
+          <w:i w:val="0"/>
+          <w:iCs w:val="0"/>
+          <w:color w:val="202124"/>
+          <w:shd w:val="clear" w:color="auto" w:fill="FFFFFF"/>
+        </w:rPr>
+        <w:t>7</w:t>
+      </w:r>
+    </w:p>
+    <w:p>
+      <w:pPr>
+        <w:rPr>
+          <w:rStyle w:val="Emphasis"/>
+          <w:rFonts w:ascii="Arial" w:hAnsi="Arial" w:cs="Arial"/>
+          <w:i w:val="0"/>
+          <w:iCs w:val="0"/>
+          <w:color w:val="202124"/>
+          <w:shd w:val="clear" w:color="auto" w:fill="FFFFFF"/>
+        </w:rPr>
+      </w:pPr>
+      <w:r>
+        <w:rPr>
+          <w:rStyle w:val="Emphasis"/>
+          <w:rFonts w:ascii="SuttonSignWritingOneD" w:hAnsi="SuttonSignWritingOneD" w:cs="Arial"/>
+          <w:i w:val="0"/>
+          <w:iCs w:val="0"/>
+          <w:color w:val="202124"/>
+          <w:shd w:val="clear" w:color="auto" w:fill="FFFFFF"/>
+        </w:rPr>
+        <w:t>𝠀</w:t>
+      </w:r>
+      <w:r>
+        <w:rPr>
+          <w:rStyle w:val="Emphasis"/>
+          <w:rFonts w:ascii="SuttonSignWritingOneD" w:hAnsi="SuttonSignWritingOneD" w:cs="SuttonSignWritingOneD"/>
+          <w:i w:val="0"/>
+          <w:iCs w:val="0"/>
+          <w:color w:val="202124"/>
+          <w:shd w:val="clear" w:color="auto" w:fill="FFFFFF"/>
+        </w:rPr>
+        <w:t>񄙁𝠃𝤑𝤔񄙁𝣼𝣸</w:t>
+      </w:r>
+      <w:r>
+        <w:rPr>
+          <w:rStyle w:val="Emphasis"/>
+          <w:rFonts w:ascii="Arial" w:hAnsi="Arial" w:cs="Arial"/>
+          <w:i w:val="0"/>
+          <w:iCs w:val="0"/>
+          <w:color w:val="202124"/>
+          <w:shd w:val="clear" w:color="auto" w:fill="FFFFFF"/>
+        </w:rPr>
+        <w:tab/>
+      </w:r>
+      <w:r>
+        <w:rPr>
+          <w:rStyle w:val="Emphasis"/>
+          <w:rFonts w:ascii="Arial" w:hAnsi="Arial" w:cs="Arial"/>
+          <w:i w:val="0"/>
+          <w:iCs w:val="0"/>
+          <w:color w:val="202124"/>
+          <w:shd w:val="clear" w:color="auto" w:fill="FFFFFF"/>
+        </w:rPr>
+        <w:t>¿</w:t>
+      </w:r>
+      <w:r>
+        <w:rPr>
+          <w:rStyle w:val="Emphasis"/>
+          <w:rFonts w:ascii="Arial" w:hAnsi="Arial" w:cs="Arial"/>
+          <w:i w:val="0"/>
+          <w:iCs w:val="0"/>
+          <w:color w:val="202124"/>
+          <w:shd w:val="clear" w:color="auto" w:fill="FFFFFF"/>
+        </w:rPr>
+        <w:t>Eight</w:t>
+      </w:r>
+    </w:p>
+    <w:p>
+      <w:pPr>
+        <w:rPr>
+          <w:rStyle w:val="Emphasis"/>
+          <w:rFonts w:ascii="Arial" w:hAnsi="Arial" w:cs="Arial"/>
+          <w:i w:val="0"/>
+          <w:iCs w:val="0"/>
+          <w:color w:val="202124"/>
+          <w:shd w:val="clear" w:color="auto" w:fill="FFFFFF"/>
+        </w:rPr>
+      </w:pPr>
+      <w:r>
+        <w:rPr>
+          <w:rStyle w:val="Emphasis"/>
+          <w:rFonts w:ascii="SuttonSignWritingOneD" w:hAnsi="SuttonSignWritingOneD" w:cs="Arial"/>
+          <w:i w:val="0"/>
+          <w:iCs w:val="0"/>
+          <w:color w:val="202124"/>
+          <w:shd w:val="clear" w:color="auto" w:fill="FFFFFF"/>
+        </w:rPr>
+        <w:t>𝠀</w:t>
+      </w:r>
+      <w:r>
+        <w:rPr>
+          <w:rStyle w:val="Emphasis"/>
+          <w:rFonts w:ascii="SuttonSignWritingOneD" w:hAnsi="SuttonSignWritingOneD" w:cs="SuttonSignWritingOneD"/>
+          <w:i w:val="0"/>
+          <w:iCs w:val="0"/>
+          <w:color w:val="202124"/>
+          <w:shd w:val="clear" w:color="auto" w:fill="FFFFFF"/>
+        </w:rPr>
+        <w:t>񄙁𝠃𝤑𝤔񄙁𝣼𝣸</w:t>
+      </w:r>
+      <w:r>
+        <w:rPr>
+          <w:rStyle w:val="Emphasis"/>
+          <w:rFonts w:ascii="Arial" w:hAnsi="Arial" w:cs="Arial"/>
+          <w:i w:val="0"/>
+          <w:iCs w:val="0"/>
+          <w:color w:val="202124"/>
+          <w:shd w:val="clear" w:color="auto" w:fill="FFFFFF"/>
+        </w:rPr>
+        <w:tab/>
+        <w:t>¿</w:t>
+      </w:r>
+      <w:r>
+        <w:rPr>
+          <w:rStyle w:val="Emphasis"/>
+          <w:rFonts w:ascii="Arial" w:hAnsi="Arial" w:cs="Arial"/>
+          <w:i w:val="0"/>
+          <w:iCs w:val="0"/>
+          <w:color w:val="202124"/>
+          <w:shd w:val="clear" w:color="auto" w:fill="FFFFFF"/>
+        </w:rPr>
+        <w:t>8</w:t>
+      </w:r>
+    </w:p>
+    <w:p>
+      <w:pPr>
+        <w:rPr>
+          <w:rStyle w:val="Emphasis"/>
+          <w:rFonts w:ascii="Arial" w:hAnsi="Arial" w:cs="Arial"/>
+          <w:i w:val="0"/>
+          <w:iCs w:val="0"/>
+          <w:color w:val="202124"/>
+          <w:shd w:val="clear" w:color="auto" w:fill="FFFFFF"/>
+        </w:rPr>
+      </w:pPr>
+      <w:r>
+        <w:rPr>
+          <w:rStyle w:val="Emphasis"/>
+          <w:rFonts w:ascii="SuttonSignWritingOneD" w:hAnsi="SuttonSignWritingOneD" w:cs="Arial"/>
+          <w:i w:val="0"/>
+          <w:iCs w:val="0"/>
+          <w:color w:val="202124"/>
+          <w:shd w:val="clear" w:color="auto" w:fill="FFFFFF"/>
+        </w:rPr>
+        <w:t>𝠀</w:t>
+      </w:r>
+      <w:r>
+        <w:rPr>
+          <w:rStyle w:val="Emphasis"/>
+          <w:rFonts w:ascii="SuttonSignWritingOneD" w:hAnsi="SuttonSignWritingOneD" w:cs="SuttonSignWritingOneD"/>
+          <w:i w:val="0"/>
+          <w:iCs w:val="0"/>
+          <w:color w:val="202124"/>
+          <w:shd w:val="clear" w:color="auto" w:fill="FFFFFF"/>
+        </w:rPr>
+        <w:t>񄵡𝠃𝤑𝤕񄵡𝣻𝣷</w:t>
+      </w:r>
+      <w:r>
+        <w:rPr>
+          <w:rStyle w:val="Emphasis"/>
+          <w:rFonts w:ascii="Arial" w:hAnsi="Arial" w:cs="Arial"/>
+          <w:i w:val="0"/>
+          <w:iCs w:val="0"/>
+          <w:color w:val="202124"/>
+          <w:shd w:val="clear" w:color="auto" w:fill="FFFFFF"/>
+        </w:rPr>
+        <w:tab/>
+      </w:r>
+      <w:r>
+        <w:rPr>
+          <w:rStyle w:val="Emphasis"/>
+          <w:rFonts w:ascii="Arial" w:hAnsi="Arial" w:cs="Arial"/>
+          <w:i w:val="0"/>
+          <w:iCs w:val="0"/>
+          <w:color w:val="202124"/>
+          <w:shd w:val="clear" w:color="auto" w:fill="FFFFFF"/>
+        </w:rPr>
+        <w:t>¿</w:t>
+      </w:r>
+      <w:r>
+        <w:rPr>
+          <w:rStyle w:val="Emphasis"/>
+          <w:rFonts w:ascii="Arial" w:hAnsi="Arial" w:cs="Arial"/>
+          <w:i w:val="0"/>
+          <w:iCs w:val="0"/>
+          <w:color w:val="202124"/>
+          <w:shd w:val="clear" w:color="auto" w:fill="FFFFFF"/>
+        </w:rPr>
+        <w:t>Nine</w:t>
+      </w:r>
+    </w:p>
+    <w:p>
+      <w:pPr>
+        <w:rPr>
+          <w:rStyle w:val="Emphasis"/>
+          <w:rFonts w:ascii="Arial" w:hAnsi="Arial" w:cs="Arial"/>
+          <w:i w:val="0"/>
+          <w:iCs w:val="0"/>
+          <w:color w:val="202124"/>
+          <w:shd w:val="clear" w:color="auto" w:fill="FFFFFF"/>
+        </w:rPr>
+      </w:pPr>
+      <w:r>
+        <w:rPr>
+          <w:rStyle w:val="Emphasis"/>
+          <w:rFonts w:ascii="SuttonSignWritingOneD" w:hAnsi="SuttonSignWritingOneD" w:cs="Arial"/>
+          <w:i w:val="0"/>
+          <w:iCs w:val="0"/>
+          <w:color w:val="202124"/>
+          <w:shd w:val="clear" w:color="auto" w:fill="FFFFFF"/>
+        </w:rPr>
+        <w:t>𝠀</w:t>
+      </w:r>
+      <w:r>
+        <w:rPr>
+          <w:rStyle w:val="Emphasis"/>
+          <w:rFonts w:ascii="SuttonSignWritingOneD" w:hAnsi="SuttonSignWritingOneD" w:cs="SuttonSignWritingOneD"/>
+          <w:i w:val="0"/>
+          <w:iCs w:val="0"/>
+          <w:color w:val="202124"/>
+          <w:shd w:val="clear" w:color="auto" w:fill="FFFFFF"/>
+        </w:rPr>
+        <w:t>񄵡𝠃𝤑𝤕񄵡𝣻𝣷</w:t>
+      </w:r>
+      <w:r>
+        <w:rPr>
+          <w:rStyle w:val="Emphasis"/>
+          <w:rFonts w:ascii="Arial" w:hAnsi="Arial" w:cs="Arial"/>
+          <w:i w:val="0"/>
+          <w:iCs w:val="0"/>
+          <w:color w:val="202124"/>
+          <w:shd w:val="clear" w:color="auto" w:fill="FFFFFF"/>
+        </w:rPr>
+        <w:tab/>
+        <w:t>¿</w:t>
+      </w:r>
+      <w:r>
+        <w:rPr>
+          <w:rStyle w:val="Emphasis"/>
+          <w:rFonts w:ascii="Arial" w:hAnsi="Arial" w:cs="Arial"/>
+          <w:i w:val="0"/>
+          <w:iCs w:val="0"/>
+          <w:color w:val="202124"/>
+          <w:shd w:val="clear" w:color="auto" w:fill="FFFFFF"/>
+        </w:rPr>
+        <w:t>9</w:t>
+      </w:r>
+    </w:p>
+    <w:p>
+      <w:pPr>
+        <w:rPr>
+          <w:rStyle w:val="Emphasis"/>
+          <w:rFonts w:ascii="Arial" w:hAnsi="Arial" w:cs="Arial"/>
+          <w:i w:val="0"/>
+          <w:iCs w:val="0"/>
+          <w:color w:val="202124"/>
+          <w:shd w:val="clear" w:color="auto" w:fill="FFFFFF"/>
+        </w:rPr>
+      </w:pPr>
+      <w:r>
+        <w:rPr>
+          <w:rStyle w:val="Emphasis"/>
+          <w:rFonts w:ascii="SuttonSignWritingOneD" w:hAnsi="SuttonSignWritingOneD" w:cs="Arial"/>
+          <w:i w:val="0"/>
+          <w:iCs w:val="0"/>
+          <w:color w:val="202124"/>
+          <w:shd w:val="clear" w:color="auto" w:fill="FFFFFF"/>
+        </w:rPr>
+        <w:t>𝠀</w:t>
+      </w:r>
+      <w:r>
+        <w:rPr>
+          <w:rStyle w:val="Emphasis"/>
+          <w:rFonts w:ascii="SuttonSignWritingOneD" w:hAnsi="SuttonSignWritingOneD" w:cs="SuttonSignWritingOneD"/>
+          <w:i w:val="0"/>
+          <w:iCs w:val="0"/>
+          <w:color w:val="202124"/>
+          <w:shd w:val="clear" w:color="auto" w:fill="FFFFFF"/>
+        </w:rPr>
+        <w:t>񀀡񀀡񂱡𝠃𝤘𝤖񂱡𝤈𝤆񀀡𝣵𝣷</w:t>
+      </w:r>
+      <w:r>
+        <w:rPr>
+          <w:rStyle w:val="Emphasis"/>
+          <w:rFonts w:ascii="Arial" w:hAnsi="Arial" w:cs="Arial"/>
+          <w:i w:val="0"/>
+          <w:iCs w:val="0"/>
+          <w:color w:val="202124"/>
+          <w:shd w:val="clear" w:color="auto" w:fill="FFFFFF"/>
+        </w:rPr>
+        <w:t xml:space="preserve"> </w:t>
+      </w:r>
+      <w:r>
+        <w:rPr>
+          <w:rStyle w:val="Emphasis"/>
+          <w:rFonts w:ascii="Arial" w:hAnsi="Arial" w:cs="Arial"/>
+          <w:i w:val="0"/>
+          <w:iCs w:val="0"/>
+          <w:color w:val="202124"/>
+          <w:shd w:val="clear" w:color="auto" w:fill="FFFFFF"/>
+        </w:rPr>
+        <w:tab/>
+      </w:r>
+      <w:r>
+        <w:rPr>
+          <w:rStyle w:val="Emphasis"/>
+          <w:rFonts w:ascii="Arial" w:hAnsi="Arial" w:cs="Arial"/>
+          <w:i w:val="0"/>
+          <w:iCs w:val="0"/>
+          <w:color w:val="202124"/>
+          <w:shd w:val="clear" w:color="auto" w:fill="FFFFFF"/>
+        </w:rPr>
+        <w:t>¿</w:t>
+      </w:r>
+      <w:r>
+        <w:rPr>
+          <w:rStyle w:val="Emphasis"/>
+          <w:rFonts w:ascii="Arial" w:hAnsi="Arial" w:cs="Arial"/>
+          <w:i w:val="0"/>
+          <w:iCs w:val="0"/>
+          <w:color w:val="202124"/>
+          <w:shd w:val="clear" w:color="auto" w:fill="FFFFFF"/>
+        </w:rPr>
+        <w:t>Ten</w:t>
+      </w:r>
+    </w:p>
+    <w:p>
+      <w:pPr>
+        <w:rPr>
+          <w:rStyle w:val="Emphasis"/>
+          <w:rFonts w:ascii="Arial" w:hAnsi="Arial" w:cs="Arial"/>
+          <w:i w:val="0"/>
+          <w:iCs w:val="0"/>
+          <w:color w:val="202124"/>
+          <w:shd w:val="clear" w:color="auto" w:fill="FFFFFF"/>
+        </w:rPr>
+      </w:pPr>
+      <w:r>
+        <w:rPr>
+          <w:rStyle w:val="Emphasis"/>
+          <w:rFonts w:ascii="SuttonSignWritingOneD" w:hAnsi="SuttonSignWritingOneD" w:cs="Arial"/>
+          <w:i w:val="0"/>
+          <w:iCs w:val="0"/>
+          <w:color w:val="202124"/>
+          <w:shd w:val="clear" w:color="auto" w:fill="FFFFFF"/>
+        </w:rPr>
+        <w:t>𝠀</w:t>
+      </w:r>
+      <w:r>
+        <w:rPr>
+          <w:rStyle w:val="Emphasis"/>
+          <w:rFonts w:ascii="SuttonSignWritingOneD" w:hAnsi="SuttonSignWritingOneD" w:cs="SuttonSignWritingOneD"/>
+          <w:i w:val="0"/>
+          <w:iCs w:val="0"/>
+          <w:color w:val="202124"/>
+          <w:shd w:val="clear" w:color="auto" w:fill="FFFFFF"/>
+        </w:rPr>
+        <w:t>񀀡񀀡񂱡𝠃𝤘𝤖񂱡𝤈𝤆񀀡𝣵𝣷</w:t>
+      </w:r>
+      <w:r>
+        <w:rPr>
+          <w:rStyle w:val="Emphasis"/>
+          <w:rFonts w:ascii="Arial" w:hAnsi="Arial" w:cs="Arial"/>
+          <w:i w:val="0"/>
+          <w:iCs w:val="0"/>
+          <w:color w:val="202124"/>
+          <w:shd w:val="clear" w:color="auto" w:fill="FFFFFF"/>
+        </w:rPr>
+        <w:t xml:space="preserve"> </w:t>
+      </w:r>
+      <w:r>
+        <w:rPr>
+          <w:rStyle w:val="Emphasis"/>
+          <w:rFonts w:ascii="Arial" w:hAnsi="Arial" w:cs="Arial"/>
+          <w:i w:val="0"/>
+          <w:iCs w:val="0"/>
+          <w:color w:val="202124"/>
+          <w:shd w:val="clear" w:color="auto" w:fill="FFFFFF"/>
+        </w:rPr>
+        <w:tab/>
+        <w:t>¿</w:t>
+      </w:r>
+      <w:r>
+        <w:rPr>
+          <w:rStyle w:val="Emphasis"/>
+          <w:rFonts w:ascii="Arial" w:hAnsi="Arial" w:cs="Arial"/>
+          <w:i w:val="0"/>
+          <w:iCs w:val="0"/>
+          <w:color w:val="202124"/>
+          <w:shd w:val="clear" w:color="auto" w:fill="FFFFFF"/>
+        </w:rPr>
+        <w:t>10</w:t>
+      </w:r>
+    </w:p>
+    <w:p/>
+    <w:p/>
     <w:sectPr>
       <w:pgSz w:w="12240" w:h="15840"/>
       <w:pgMar w:top="1440" w:right="1440" w:bottom="1440" w:left="1440" w:header="720" w:footer="720" w:gutter="0"/>
@@ -124,7 +1257,7 @@
 </file>
 
 <file path=word/styles.xml><?xml version="1.0" encoding="utf-8"?>
-<w:styles xmlns:mc="http://schemas.openxmlformats.org/markup-compatibility/2006" xmlns:r="http://schemas.openxmlformats.org/officeDocument/2006/relationships" xmlns:w="http://schemas.openxmlformats.org/wordprocessingml/2006/main" xmlns:w14="http://schemas.microsoft.com/office/word/2010/wordml" xmlns:w15="http://schemas.microsoft.com/office/word/2012/wordml" xmlns:w16se="http://schemas.microsoft.com/office/word/2015/wordml/symex" mc:Ignorable="w14 w15 w16se">
+<w:styles xmlns:mc="http://schemas.openxmlformats.org/markup-compatibility/2006" xmlns:r="http://schemas.openxmlformats.org/officeDocument/2006/relationships" xmlns:w="http://schemas.openxmlformats.org/wordprocessingml/2006/main" xmlns:w14="http://schemas.microsoft.com/office/word/2010/wordml" xmlns:w15="http://schemas.microsoft.com/office/word/2012/wordml" mc:Ignorable="w14 w15">
   <w:docDefaults>
     <w:rPrDefault>
       <w:rPr>

</xml_diff>